<commit_message>
IDs have been added docs
</commit_message>
<xml_diff>
--- a/docs/ID.docx
+++ b/docs/ID.docx
@@ -6,10 +6,67 @@
       <w:pPr>
         <w:rPr>
           <w:rFonts w:hint="cs"/>
+          <w:sz w:val="24"/>
+          <w:szCs w:val="24"/>
+          <w:rtl/>
         </w:rPr>
       </w:pPr>
+      <w:r>
+        <w:rPr>
+          <w:rFonts w:hint="cs"/>
+          <w:sz w:val="24"/>
+          <w:szCs w:val="24"/>
+          <w:rtl/>
+        </w:rPr>
+        <w:t>טל קודש- 319126546</w:t>
+      </w:r>
+    </w:p>
+    <w:p>
+      <w:pPr>
+        <w:rPr>
+          <w:sz w:val="24"/>
+          <w:szCs w:val="24"/>
+          <w:rtl/>
+        </w:rPr>
+      </w:pPr>
+      <w:r>
+        <w:rPr>
+          <w:rFonts w:hint="cs"/>
+          <w:sz w:val="24"/>
+          <w:szCs w:val="24"/>
+          <w:rtl/>
+        </w:rPr>
+        <w:t xml:space="preserve">אביעד צמח שלום- </w:t>
+      </w:r>
       <w:bookmarkStart w:id="0" w:name="_GoBack"/>
       <w:bookmarkEnd w:id="0"/>
+      <w:r>
+        <w:rPr>
+          <w:rFonts w:hint="cs"/>
+          <w:sz w:val="24"/>
+          <w:szCs w:val="24"/>
+          <w:rtl/>
+        </w:rPr>
+        <w:t>211658232</w:t>
+      </w:r>
+    </w:p>
+    <w:p>
+      <w:pPr>
+        <w:rPr>
+          <w:rFonts w:hint="cs"/>
+          <w:sz w:val="24"/>
+          <w:szCs w:val="24"/>
+        </w:rPr>
+      </w:pPr>
+      <w:r>
+        <w:rPr>
+          <w:rFonts w:hint="cs"/>
+          <w:sz w:val="24"/>
+          <w:szCs w:val="24"/>
+          <w:rtl/>
+        </w:rPr>
+        <w:t xml:space="preserve"> </w:t>
+      </w:r>
     </w:p>
     <w:sectPr>
       <w:pgSz w:w="11906" w:h="16838"/>

</xml_diff>